<commit_message>
node and mysql demos
</commit_message>
<xml_diff>
--- a/material/labs/Lab 08 - NodeJS.docx
+++ b/material/labs/Lab 08 - NodeJS.docx
@@ -148,14 +148,7 @@
           <w:rFonts w:ascii="Arial" w:hAnsi="Arial" w:cs="Arial"/>
           <w:color w:val="0000FF"/>
         </w:rPr>
-        <w:t xml:space="preserve">1.1 NodeJS </w:t>
-      </w:r>
-      <w:r>
-        <w:rPr>
-          <w:rFonts w:ascii="Arial" w:hAnsi="Arial" w:cs="Arial"/>
-          <w:color w:val="0000FF"/>
-        </w:rPr>
-        <w:t>Command Prompt</w:t>
+        <w:t>1.1 NodeJS Command Prompt</w:t>
       </w:r>
     </w:p>
     <w:p/>
@@ -314,16 +307,75 @@
       <w:r>
         <w:t xml:space="preserve"> and other packages available to node</w:t>
       </w:r>
+      <w:r>
+        <w:t>)</w:t>
+      </w:r>
+    </w:p>
+    <w:p/>
+    <w:p>
+      <w:r>
+        <w:t>Some of the examples on code sandbox include, chat clients, shared drawing applications.</w:t>
+      </w:r>
+    </w:p>
+    <w:p/>
+    <w:p>
+      <w:pPr>
+        <w:pStyle w:val="Heading3"/>
+        <w:shd w:val="clear" w:color="auto" w:fill="00FFFF"/>
+        <w:rPr>
+          <w:rFonts w:ascii="Arial" w:hAnsi="Arial" w:cs="Arial"/>
+          <w:color w:val="0000FF"/>
+        </w:rPr>
+      </w:pPr>
+      <w:r>
+        <w:rPr>
+          <w:rFonts w:ascii="Arial" w:hAnsi="Arial" w:cs="Arial"/>
+          <w:color w:val="0000FF"/>
+        </w:rPr>
+        <w:t>3</w:t>
+      </w:r>
+      <w:r>
+        <w:rPr>
+          <w:rFonts w:ascii="Arial" w:hAnsi="Arial" w:cs="Arial"/>
+          <w:color w:val="0000FF"/>
+        </w:rPr>
+        <w:t xml:space="preserve">.1 </w:t>
+      </w:r>
+      <w:r>
+        <w:rPr>
+          <w:rFonts w:ascii="Arial" w:hAnsi="Arial" w:cs="Arial"/>
+          <w:color w:val="0000FF"/>
+        </w:rPr>
+        <w:t>NodeJS Sandbox Examples</w:t>
+      </w:r>
+    </w:p>
+    <w:p/>
+    <w:p>
+      <w:r>
+        <w:t>Try out various demos, for example, simple 2D multiplayer game:</w:t>
+      </w:r>
+    </w:p>
+    <w:p/>
+    <w:p>
+      <w:hyperlink r:id="rId8" w:history="1">
+        <w:r>
+          <w:rPr>
+            <w:rStyle w:val="Hyperlink"/>
+          </w:rPr>
+          <w:t>https://codesandbox.io/s/2vmx2l1x9n</w:t>
+        </w:r>
+      </w:hyperlink>
+    </w:p>
+    <w:p/>
+    <w:p>
+      <w:r>
+        <w:lastRenderedPageBreak/>
+        <w:t>However, be aware of dependences, assets and versions, get into the good practice of reading around and experimenting - looking at other examples for inspiration and insights</w:t>
+      </w:r>
       <w:bookmarkStart w:id="0" w:name="_GoBack"/>
       <w:bookmarkEnd w:id="0"/>
       <w:r>
-        <w:t>)</w:t>
-      </w:r>
-    </w:p>
-    <w:p/>
-    <w:p>
-      <w:r>
-        <w:t>Some of the examples on code sandbox include, chat clients, shared drawing applications.</w:t>
+        <w:t xml:space="preserve"> (avoid simply `copying’ or plagiarising).</w:t>
       </w:r>
     </w:p>
     <w:p/>

</xml_diff>

<commit_message>
add simpe socket.io example for students to play with
</commit_message>
<xml_diff>
--- a/material/labs/Lab 08 - NodeJS.docx
+++ b/material/labs/Lab 08 - NodeJS.docx
@@ -332,21 +332,96 @@
           <w:rFonts w:ascii="Arial" w:hAnsi="Arial" w:cs="Arial"/>
           <w:color w:val="0000FF"/>
         </w:rPr>
-        <w:t>3</w:t>
+        <w:t xml:space="preserve">3.1 NodeJS </w:t>
       </w:r>
       <w:r>
         <w:rPr>
           <w:rFonts w:ascii="Arial" w:hAnsi="Arial" w:cs="Arial"/>
           <w:color w:val="0000FF"/>
         </w:rPr>
-        <w:t xml:space="preserve">.1 </w:t>
-      </w:r>
-      <w:r>
+        <w:t>Socket.io</w:t>
+      </w:r>
+    </w:p>
+    <w:p/>
+    <w:p>
+      <w:r>
+        <w:t>Minimal client/server chat app</w:t>
+      </w:r>
+    </w:p>
+    <w:p/>
+    <w:p/>
+    <w:p>
+      <w:r>
+        <w:lastRenderedPageBreak/>
+        <w:t>For the socket.io</w:t>
+      </w:r>
+      <w:r>
+        <w:t>, review the simple example on codesandbox.io – attempt to modify the core implementation (e.g., if certain words are entered, such as, ‘hello’, the server will highlight them in red/blue)</w:t>
+      </w:r>
+      <w:r>
+        <w:t>:</w:t>
+      </w:r>
+    </w:p>
+    <w:p>
+      <w:r>
+        <w:t>https://codesandbox.io/s/socketio-f5m03</w:t>
+      </w:r>
+    </w:p>
+    <w:p/>
+    <w:p>
+      <w:r>
+        <w:t>Core elements to identify are:</w:t>
+      </w:r>
+    </w:p>
+    <w:p>
+      <w:r>
+        <w:t>1. require</w:t>
+      </w:r>
+    </w:p>
+    <w:p>
+      <w:r>
+        <w:t>2. init</w:t>
+      </w:r>
+    </w:p>
+    <w:p>
+      <w:r>
+        <w:t>3. integrate</w:t>
+      </w:r>
+      <w:r>
+        <w:t>s</w:t>
+      </w:r>
+      <w:r>
+        <w:t xml:space="preserve"> into </w:t>
+      </w:r>
+      <w:r>
+        <w:t>N</w:t>
+      </w:r>
+      <w:r>
+        <w:t>ode.js</w:t>
+      </w:r>
+    </w:p>
+    <w:p/>
+    <w:p>
+      <w:bookmarkStart w:id="0" w:name="_GoBack"/>
+      <w:bookmarkEnd w:id="0"/>
+    </w:p>
+    <w:p/>
+    <w:p/>
+    <w:p>
+      <w:pPr>
+        <w:pStyle w:val="Heading3"/>
+        <w:shd w:val="clear" w:color="auto" w:fill="00FFFF"/>
         <w:rPr>
           <w:rFonts w:ascii="Arial" w:hAnsi="Arial" w:cs="Arial"/>
           <w:color w:val="0000FF"/>
         </w:rPr>
-        <w:t>NodeJS Sandbox Examples</w:t>
+      </w:pPr>
+      <w:r>
+        <w:rPr>
+          <w:rFonts w:ascii="Arial" w:hAnsi="Arial" w:cs="Arial"/>
+          <w:color w:val="0000FF"/>
+        </w:rPr>
+        <w:t>3.1 NodeJS Sandbox Examples</w:t>
       </w:r>
     </w:p>
     <w:p/>
@@ -369,13 +444,7 @@
     <w:p/>
     <w:p>
       <w:r>
-        <w:lastRenderedPageBreak/>
-        <w:t>However, be aware of dependences, assets and versions, get into the good practice of reading around and experimenting - looking at other examples for inspiration and insights</w:t>
-      </w:r>
-      <w:bookmarkStart w:id="0" w:name="_GoBack"/>
-      <w:bookmarkEnd w:id="0"/>
-      <w:r>
-        <w:t xml:space="preserve"> (avoid simply `copying’ or plagiarising).</w:t>
+        <w:t>However, be aware of dependences, assets and versions, get into the good practice of reading around and experimenting - looking at other examples for inspiration and insights (avoid simply `copying’ or plagiarising).</w:t>
       </w:r>
     </w:p>
     <w:p/>

</xml_diff>

<commit_message>
fix link for changing version on codesandbox
</commit_message>
<xml_diff>
--- a/material/labs/Lab 08 - NodeJS.docx
+++ b/material/labs/Lab 08 - NodeJS.docx
@@ -123,9 +123,11 @@
       <w:r>
         <w:t xml:space="preserve">further develop your understanding of </w:t>
       </w:r>
+      <w:proofErr w:type="spellStart"/>
       <w:r>
         <w:t>NodeJS</w:t>
       </w:r>
+      <w:proofErr w:type="spellEnd"/>
       <w:r>
         <w:t>.</w:t>
       </w:r>
@@ -148,7 +150,23 @@
           <w:rFonts w:ascii="Arial" w:hAnsi="Arial" w:cs="Arial"/>
           <w:color w:val="0000FF"/>
         </w:rPr>
-        <w:t>1.1 NodeJS Command Prompt</w:t>
+        <w:t xml:space="preserve">1.1 </w:t>
+      </w:r>
+      <w:proofErr w:type="spellStart"/>
+      <w:r>
+        <w:rPr>
+          <w:rFonts w:ascii="Arial" w:hAnsi="Arial" w:cs="Arial"/>
+          <w:color w:val="0000FF"/>
+        </w:rPr>
+        <w:t>NodeJS</w:t>
+      </w:r>
+      <w:proofErr w:type="spellEnd"/>
+      <w:r>
+        <w:rPr>
+          <w:rFonts w:ascii="Arial" w:hAnsi="Arial" w:cs="Arial"/>
+          <w:color w:val="0000FF"/>
+        </w:rPr>
+        <w:t xml:space="preserve"> Command Prompt</w:t>
       </w:r>
     </w:p>
     <w:p/>
@@ -175,7 +193,23 @@
     </w:p>
     <w:p>
       <w:r>
-        <w:t>&gt;var aa = “test”;</w:t>
+        <w:t>&gt;</w:t>
+      </w:r>
+      <w:proofErr w:type="spellStart"/>
+      <w:r>
+        <w:t>var</w:t>
+      </w:r>
+      <w:proofErr w:type="spellEnd"/>
+      <w:r>
+        <w:t xml:space="preserve"> </w:t>
+      </w:r>
+      <w:proofErr w:type="gramStart"/>
+      <w:r>
+        <w:t>aa</w:t>
+      </w:r>
+      <w:proofErr w:type="gramEnd"/>
+      <w:r>
+        <w:t xml:space="preserve"> = “test”;</w:t>
       </w:r>
     </w:p>
     <w:p>
@@ -185,25 +219,54 @@
     </w:p>
     <w:p>
       <w:r>
-        <w:t>&gt;aa</w:t>
-      </w:r>
-    </w:p>
-    <w:p>
-      <w:r>
-        <w:t>`test’</w:t>
-      </w:r>
-    </w:p>
-    <w:p/>
-    <w:p/>
-    <w:p>
-      <w:r>
-        <w:t>To exit the node interpreter in the terminal, type ‘Cntrl C’ twice.</w:t>
-      </w:r>
-    </w:p>
-    <w:p/>
-    <w:p>
-      <w:r>
-        <w:t>Just to note, the `undefined’ returned when executing instructions, is to inform you that no return was given from the execution.</w:t>
+        <w:t>&gt;</w:t>
+      </w:r>
+      <w:proofErr w:type="gramStart"/>
+      <w:r>
+        <w:t>aa</w:t>
+      </w:r>
+      <w:proofErr w:type="gramEnd"/>
+    </w:p>
+    <w:p>
+      <w:r>
+        <w:t>`</w:t>
+      </w:r>
+      <w:proofErr w:type="gramStart"/>
+      <w:r>
+        <w:t>test</w:t>
+      </w:r>
+      <w:proofErr w:type="gramEnd"/>
+      <w:r>
+        <w:t>’</w:t>
+      </w:r>
+    </w:p>
+    <w:p/>
+    <w:p/>
+    <w:p>
+      <w:r>
+        <w:t>To exit the node interpreter in the terminal, type ‘</w:t>
+      </w:r>
+      <w:proofErr w:type="spellStart"/>
+      <w:r>
+        <w:t>Cntrl</w:t>
+      </w:r>
+      <w:proofErr w:type="spellEnd"/>
+      <w:r>
+        <w:t xml:space="preserve"> C’ twice.</w:t>
+      </w:r>
+    </w:p>
+    <w:p/>
+    <w:p>
+      <w:r>
+        <w:t xml:space="preserve">Just to note, the `undefined’ returned when executing instructions, </w:t>
+      </w:r>
+      <w:proofErr w:type="gramStart"/>
+      <w:r>
+        <w:t>is</w:t>
+      </w:r>
+      <w:proofErr w:type="gramEnd"/>
+      <w:r>
+        <w:t xml:space="preserve"> to inform you that no return was given from the execution.</w:t>
       </w:r>
     </w:p>
     <w:p/>
@@ -231,12 +294,21 @@
         </w:rPr>
         <w:t xml:space="preserve">.1 </w:t>
       </w:r>
-      <w:r>
-        <w:rPr>
-          <w:rFonts w:ascii="Arial" w:hAnsi="Arial" w:cs="Arial"/>
-          <w:color w:val="0000FF"/>
-        </w:rPr>
-        <w:t>NodeJS Sandbox (</w:t>
+      <w:proofErr w:type="spellStart"/>
+      <w:r>
+        <w:rPr>
+          <w:rFonts w:ascii="Arial" w:hAnsi="Arial" w:cs="Arial"/>
+          <w:color w:val="0000FF"/>
+        </w:rPr>
+        <w:t>NodeJS</w:t>
+      </w:r>
+      <w:proofErr w:type="spellEnd"/>
+      <w:r>
+        <w:rPr>
+          <w:rFonts w:ascii="Arial" w:hAnsi="Arial" w:cs="Arial"/>
+          <w:color w:val="0000FF"/>
+        </w:rPr>
+        <w:t xml:space="preserve"> Sandbox (</w:t>
       </w:r>
       <w:r>
         <w:rPr>
@@ -273,7 +345,23 @@
     <w:p/>
     <w:p>
       <w:r>
-        <w:t>For example, to see a simple nodejs example configured and for you to look at goto:</w:t>
+        <w:t xml:space="preserve">For example, to see a simple </w:t>
+      </w:r>
+      <w:proofErr w:type="spellStart"/>
+      <w:r>
+        <w:t>nodejs</w:t>
+      </w:r>
+      <w:proofErr w:type="spellEnd"/>
+      <w:r>
+        <w:t xml:space="preserve"> example configured and for you to look at </w:t>
+      </w:r>
+      <w:proofErr w:type="spellStart"/>
+      <w:r>
+        <w:t>goto</w:t>
+      </w:r>
+      <w:proofErr w:type="spellEnd"/>
+      <w:r>
+        <w:t>:</w:t>
       </w:r>
     </w:p>
     <w:p/>
@@ -332,14 +420,23 @@
           <w:rFonts w:ascii="Arial" w:hAnsi="Arial" w:cs="Arial"/>
           <w:color w:val="0000FF"/>
         </w:rPr>
-        <w:t xml:space="preserve">3.1 NodeJS </w:t>
-      </w:r>
-      <w:r>
-        <w:rPr>
-          <w:rFonts w:ascii="Arial" w:hAnsi="Arial" w:cs="Arial"/>
-          <w:color w:val="0000FF"/>
-        </w:rPr>
-        <w:t>Socket.io</w:t>
+        <w:t xml:space="preserve">3.1 </w:t>
+      </w:r>
+      <w:proofErr w:type="spellStart"/>
+      <w:r>
+        <w:rPr>
+          <w:rFonts w:ascii="Arial" w:hAnsi="Arial" w:cs="Arial"/>
+          <w:color w:val="0000FF"/>
+        </w:rPr>
+        <w:t>NodeJS</w:t>
+      </w:r>
+      <w:proofErr w:type="spellEnd"/>
+      <w:r>
+        <w:rPr>
+          <w:rFonts w:ascii="Arial" w:hAnsi="Arial" w:cs="Arial"/>
+          <w:color w:val="0000FF"/>
+        </w:rPr>
+        <w:t xml:space="preserve"> Socket.io</w:t>
       </w:r>
     </w:p>
     <w:p/>
@@ -353,59 +450,60 @@
     <w:p>
       <w:r>
         <w:lastRenderedPageBreak/>
-        <w:t>For the socket.io</w:t>
-      </w:r>
-      <w:r>
-        <w:t>, review the simple example on codesandbox.io – attempt to modify the core implementation (e.g., if certain words are entered, such as, ‘hello’, the server will highlight them in red/blue)</w:t>
-      </w:r>
-      <w:r>
-        <w:t>:</w:t>
-      </w:r>
-    </w:p>
-    <w:p>
-      <w:r>
-        <w:t>https://codesandbox.io/s/socketio-f5m03</w:t>
-      </w:r>
-    </w:p>
-    <w:p/>
-    <w:p>
-      <w:r>
-        <w:t>Core elements to identify are:</w:t>
-      </w:r>
-    </w:p>
-    <w:p>
-      <w:r>
-        <w:t>1. require</w:t>
-      </w:r>
-    </w:p>
-    <w:p>
-      <w:r>
-        <w:t>2. init</w:t>
-      </w:r>
-    </w:p>
-    <w:p>
-      <w:r>
-        <w:t>3. integrate</w:t>
-      </w:r>
-      <w:r>
-        <w:t>s</w:t>
-      </w:r>
-      <w:r>
-        <w:t xml:space="preserve"> into </w:t>
-      </w:r>
-      <w:r>
-        <w:t>N</w:t>
-      </w:r>
-      <w:r>
-        <w:t>ode.js</w:t>
-      </w:r>
-    </w:p>
-    <w:p/>
-    <w:p>
+        <w:t>For the socket.io, review the simple example on codesandbox.io – attempt to modify the core implementation (e.g., if certain words are entered, such as, ‘hello’, the server will highlight them in red/blue):</w:t>
+      </w:r>
+    </w:p>
+    <w:p>
+      <w:r>
+        <w:t>https://codesandbox.io/s/node-sandbox-mtfyn</w:t>
+      </w:r>
       <w:bookmarkStart w:id="0" w:name="_GoBack"/>
       <w:bookmarkEnd w:id="0"/>
     </w:p>
     <w:p/>
+    <w:p>
+      <w:r>
+        <w:t>Core elements to identify are:</w:t>
+      </w:r>
+    </w:p>
+    <w:p>
+      <w:r>
+        <w:t xml:space="preserve">1. </w:t>
+      </w:r>
+      <w:proofErr w:type="gramStart"/>
+      <w:r>
+        <w:t>require</w:t>
+      </w:r>
+      <w:proofErr w:type="gramEnd"/>
+    </w:p>
+    <w:p>
+      <w:r>
+        <w:t xml:space="preserve">2. </w:t>
+      </w:r>
+      <w:proofErr w:type="spellStart"/>
+      <w:proofErr w:type="gramStart"/>
+      <w:r>
+        <w:t>init</w:t>
+      </w:r>
+      <w:proofErr w:type="spellEnd"/>
+      <w:proofErr w:type="gramEnd"/>
+    </w:p>
+    <w:p>
+      <w:r>
+        <w:t xml:space="preserve">3. </w:t>
+      </w:r>
+      <w:proofErr w:type="gramStart"/>
+      <w:r>
+        <w:t>integrates</w:t>
+      </w:r>
+      <w:proofErr w:type="gramEnd"/>
+      <w:r>
+        <w:t xml:space="preserve"> into Node.js</w:t>
+      </w:r>
+    </w:p>
+    <w:p/>
+    <w:p/>
+    <w:p/>
     <w:p/>
     <w:p>
       <w:pPr>
@@ -421,7 +519,23 @@
           <w:rFonts w:ascii="Arial" w:hAnsi="Arial" w:cs="Arial"/>
           <w:color w:val="0000FF"/>
         </w:rPr>
-        <w:t>3.1 NodeJS Sandbox Examples</w:t>
+        <w:t xml:space="preserve">3.1 </w:t>
+      </w:r>
+      <w:proofErr w:type="spellStart"/>
+      <w:r>
+        <w:rPr>
+          <w:rFonts w:ascii="Arial" w:hAnsi="Arial" w:cs="Arial"/>
+          <w:color w:val="0000FF"/>
+        </w:rPr>
+        <w:t>NodeJS</w:t>
+      </w:r>
+      <w:proofErr w:type="spellEnd"/>
+      <w:r>
+        <w:rPr>
+          <w:rFonts w:ascii="Arial" w:hAnsi="Arial" w:cs="Arial"/>
+          <w:color w:val="0000FF"/>
+        </w:rPr>
+        <w:t xml:space="preserve"> Sandbox Examples</w:t>
       </w:r>
     </w:p>
     <w:p/>

</xml_diff>